<commit_message>
analysis files cleaned up for metapsy submission
</commit_message>
<xml_diff>
--- a/meta-psychology_submission/cover_letter_meta-psychology.docx
+++ b/meta-psychology_submission/cover_letter_meta-psychology.docx
@@ -44,7 +44,23 @@
           <w:rFonts w:ascii="Cambria" w:hAnsi="Cambria" w:cs="Times New Roman"/>
           <w:lang w:val="en-US"/>
         </w:rPr>
-        <w:t>Peder Mortvedt Isager (corresponding author)</w:t>
+        <w:t xml:space="preserve">Peder </w:t>
+      </w:r>
+      <w:proofErr w:type="spellStart"/>
+      <w:r>
+        <w:rPr>
+          <w:rFonts w:ascii="Cambria" w:hAnsi="Cambria" w:cs="Times New Roman"/>
+          <w:lang w:val="en-US"/>
+        </w:rPr>
+        <w:t>Mortvedt</w:t>
+      </w:r>
+      <w:proofErr w:type="spellEnd"/>
+      <w:r>
+        <w:rPr>
+          <w:rFonts w:ascii="Cambria" w:hAnsi="Cambria" w:cs="Times New Roman"/>
+          <w:lang w:val="en-US"/>
+        </w:rPr>
+        <w:t xml:space="preserve"> Isager (corresponding author)</w:t>
       </w:r>
       <w:r>
         <w:rPr>
@@ -61,19 +77,21 @@
         </w:rPr>
         <w:br/>
       </w:r>
-      <w:r>
-        <w:rPr>
-          <w:rFonts w:ascii="Cambria" w:hAnsi="Cambria" w:cs="Times New Roman"/>
-          <w:lang w:val="en-US"/>
-        </w:rPr>
-        <w:t>Lovisenberggata 13, 0456 Oslo</w:t>
-      </w:r>
-      <w:r>
-        <w:rPr>
-          <w:rFonts w:ascii="Cambria" w:hAnsi="Cambria" w:cs="Times New Roman"/>
-          <w:lang w:val="en-US"/>
-        </w:rPr>
-        <w:t>, Norwa</w:t>
+      <w:proofErr w:type="spellStart"/>
+      <w:r>
+        <w:rPr>
+          <w:rFonts w:ascii="Cambria" w:hAnsi="Cambria" w:cs="Times New Roman"/>
+          <w:lang w:val="en-US"/>
+        </w:rPr>
+        <w:t>Lovisenberggata</w:t>
+      </w:r>
+      <w:proofErr w:type="spellEnd"/>
+      <w:r>
+        <w:rPr>
+          <w:rFonts w:ascii="Cambria" w:hAnsi="Cambria" w:cs="Times New Roman"/>
+          <w:lang w:val="en-US"/>
+        </w:rPr>
+        <w:t xml:space="preserve"> 13, 0456 Oslo, Norwa</w:t>
       </w:r>
       <w:r>
         <w:rPr>
@@ -88,12 +106,6 @@
           <w:lang w:val="en-US"/>
         </w:rPr>
         <w:br/>
-      </w:r>
-      <w:r>
-        <w:rPr>
-          <w:rFonts w:ascii="Cambria" w:hAnsi="Cambria" w:cs="Times New Roman"/>
-          <w:lang w:val="en-US"/>
-        </w:rPr>
         <w:t>Peder.Isager@oslonh.no</w:t>
       </w:r>
       <w:r>
@@ -182,28 +194,7 @@
           <w:rFonts w:ascii="Cambria" w:hAnsi="Cambria" w:cs="Times New Roman"/>
           <w:lang w:val="en-US"/>
         </w:rPr>
-        <w:t>Following up on our</w:t>
-      </w:r>
-      <w:r>
-        <w:rPr>
-          <w:rFonts w:ascii="Cambria" w:hAnsi="Cambria" w:cs="Times New Roman"/>
-          <w:lang w:val="en-US"/>
-        </w:rPr>
-        <w:t xml:space="preserve"> pre-submission enquiry and ensuing</w:t>
-      </w:r>
-      <w:r>
-        <w:rPr>
-          <w:rFonts w:ascii="Cambria" w:hAnsi="Cambria" w:cs="Times New Roman"/>
-          <w:lang w:val="en-US"/>
-        </w:rPr>
-        <w:t xml:space="preserve"> email conversation, we hereby wish to submit an original research article entitled</w:t>
-      </w:r>
-      <w:r>
-        <w:rPr>
-          <w:rFonts w:ascii="Cambria" w:hAnsi="Cambria" w:cs="Times New Roman"/>
-          <w:lang w:val="en-US"/>
-        </w:rPr>
-        <w:t xml:space="preserve"> </w:t>
+        <w:t xml:space="preserve">Following up on our pre-submission enquiry and ensuing email conversation, we hereby wish to submit an original research article entitled </w:t>
       </w:r>
       <w:r>
         <w:rPr>
@@ -266,7 +257,23 @@
           <w:rFonts w:ascii="Cambria" w:hAnsi="Cambria" w:cs="Times New Roman"/>
           <w:lang w:val="en-US"/>
         </w:rPr>
-        <w:t xml:space="preserve">We confirm that this work is original and has not been published elsewhere, nor is it currently under consideration for publication elsewhere. A preprint version of the article has been uploaded to MetaArXiv: </w:t>
+        <w:t xml:space="preserve">We confirm that this work is original and has not been published elsewhere, nor is it currently under consideration for publication elsewhere. A preprint version of the article has been uploaded to </w:t>
+      </w:r>
+      <w:proofErr w:type="spellStart"/>
+      <w:r>
+        <w:rPr>
+          <w:rFonts w:ascii="Cambria" w:hAnsi="Cambria" w:cs="Times New Roman"/>
+          <w:lang w:val="en-US"/>
+        </w:rPr>
+        <w:t>MetaArXiv</w:t>
+      </w:r>
+      <w:proofErr w:type="spellEnd"/>
+      <w:r>
+        <w:rPr>
+          <w:rFonts w:ascii="Cambria" w:hAnsi="Cambria" w:cs="Times New Roman"/>
+          <w:lang w:val="en-US"/>
+        </w:rPr>
+        <w:t xml:space="preserve">: </w:t>
       </w:r>
       <w:hyperlink r:id="rId5" w:history="1">
         <w:r>
@@ -275,23 +282,7 @@
             <w:rFonts w:ascii="Cambria" w:hAnsi="Cambria" w:cs="Times New Roman"/>
             <w:lang w:val="en-US"/>
           </w:rPr>
-          <w:t>https://doi.org/10.31222/osf.io</w:t>
-        </w:r>
-        <w:r>
-          <w:rPr>
-            <w:rStyle w:val="Hyperkobling"/>
-            <w:rFonts w:ascii="Cambria" w:hAnsi="Cambria" w:cs="Times New Roman"/>
-            <w:lang w:val="en-US"/>
-          </w:rPr>
-          <w:t>/</w:t>
-        </w:r>
-        <w:r>
-          <w:rPr>
-            <w:rStyle w:val="Hyperkobling"/>
-            <w:rFonts w:ascii="Cambria" w:hAnsi="Cambria" w:cs="Times New Roman"/>
-            <w:lang w:val="en-US"/>
-          </w:rPr>
-          <w:t>knjea</w:t>
+          <w:t>https://doi.org/10.31222/osf.io/knjea</w:t>
         </w:r>
       </w:hyperlink>
       <w:r>
@@ -347,7 +338,17 @@
           <w:iCs/>
           <w:lang w:val="en-US"/>
         </w:rPr>
-        <w:t>Researchers seeking to replicate original research often need to decide which of several relevant candidates to select for replication. Several strategies for study selection have been proposed, utilizing a variety of observed indicators as criteria for selection. However, few strategies clearly specify the goal of study selection and how that goal is related to the indicators that are utilized. We have previously formalized a decision model of replication study selection in which the goal of study selection is to maximize the expected utility gain of the replication effort. We further define the concept of replication value as a proxy for expected utility gain (Isager et al., 2020). In this article, we propose a quantitative operationalization of replication value. We first discuss how value and uncertainty - the two concepts used to determine replication value – could be estimated via information about citation count and sample size. Second, we propose an equation for combining these indicators into an overall estimate of replication value, which we denote RV</w:t>
+        <w:t xml:space="preserve">Researchers seeking to replicate original research often need to decide which of several relevant candidates to select for replication. Several strategies for study selection have been proposed, utilizing a variety of observed indicators as criteria for selection. However, few strategies clearly specify the goal of study selection and how that goal is related to the indicators that are utilized. We have previously formalized a decision model of replication study selection in which the goal of study selection is to maximize the expected utility gain of the replication effort. We further define the concept of replication value as a proxy for expected utility gain (Isager et al., 2020). In this article, we propose a quantitative operationalization of replication value. We first discuss how value and uncertainty - the two concepts used to determine replication value – could be estimated via information about citation count and sample size. Second, we propose an equation for combining these indicators into an overall estimate of replication value, which we denote </w:t>
+      </w:r>
+      <w:proofErr w:type="spellStart"/>
+      <w:r>
+        <w:rPr>
+          <w:rFonts w:ascii="Cambria" w:hAnsi="Cambria" w:cs="Times New Roman"/>
+          <w:i/>
+          <w:iCs/>
+          <w:lang w:val="en-US"/>
+        </w:rPr>
+        <w:t>RV</w:t>
       </w:r>
       <w:r>
         <w:rPr>
@@ -362,6 +363,7 @@
         </w:rPr>
         <w:t>Cn</w:t>
       </w:r>
+      <w:proofErr w:type="spellEnd"/>
       <w:r>
         <w:rPr>
           <w:rFonts w:ascii="Cambria" w:hAnsi="Cambria" w:cs="Times New Roman"/>
@@ -369,7 +371,17 @@
           <w:iCs/>
           <w:lang w:val="en-US"/>
         </w:rPr>
-        <w:t>. Third, we suggest how RV</w:t>
+        <w:t xml:space="preserve">. Third, we suggest how </w:t>
+      </w:r>
+      <w:proofErr w:type="spellStart"/>
+      <w:r>
+        <w:rPr>
+          <w:rFonts w:ascii="Cambria" w:hAnsi="Cambria" w:cs="Times New Roman"/>
+          <w:i/>
+          <w:iCs/>
+          <w:lang w:val="en-US"/>
+        </w:rPr>
+        <w:t>RV</w:t>
       </w:r>
       <w:r>
         <w:rPr>
@@ -384,6 +396,7 @@
         </w:rPr>
         <w:t>Cn</w:t>
       </w:r>
+      <w:proofErr w:type="spellEnd"/>
       <w:r>
         <w:rPr>
           <w:rFonts w:ascii="Cambria" w:hAnsi="Cambria" w:cs="Times New Roman"/>
@@ -391,7 +404,17 @@
           <w:iCs/>
           <w:lang w:val="en-US"/>
         </w:rPr>
-        <w:t xml:space="preserve"> could be implemented as part of a broader study selection procedure. Finally, we provide preliminary data suggesting that studies that were in fact selected for replication tend to have relatively high RV</w:t>
+        <w:t xml:space="preserve"> could be implemented as part of a broader study selection procedure. Finally, we provide preliminary data suggesting that studies that were in fact selected for replication tend to have relatively high </w:t>
+      </w:r>
+      <w:proofErr w:type="spellStart"/>
+      <w:r>
+        <w:rPr>
+          <w:rFonts w:ascii="Cambria" w:hAnsi="Cambria" w:cs="Times New Roman"/>
+          <w:i/>
+          <w:iCs/>
+          <w:lang w:val="en-US"/>
+        </w:rPr>
+        <w:t>RV</w:t>
       </w:r>
       <w:r>
         <w:rPr>
@@ -406,6 +429,7 @@
         </w:rPr>
         <w:t>Cn</w:t>
       </w:r>
+      <w:proofErr w:type="spellEnd"/>
       <w:r>
         <w:rPr>
           <w:rFonts w:ascii="Cambria" w:hAnsi="Cambria" w:cs="Times New Roman"/>
@@ -413,7 +437,17 @@
           <w:iCs/>
           <w:lang w:val="en-US"/>
         </w:rPr>
-        <w:t xml:space="preserve"> estimates. The goal of this article is to explain how RV</w:t>
+        <w:t xml:space="preserve"> estimates. The goal of this article is to explain how </w:t>
+      </w:r>
+      <w:proofErr w:type="spellStart"/>
+      <w:r>
+        <w:rPr>
+          <w:rFonts w:ascii="Cambria" w:hAnsi="Cambria" w:cs="Times New Roman"/>
+          <w:i/>
+          <w:iCs/>
+          <w:lang w:val="en-US"/>
+        </w:rPr>
+        <w:t>RV</w:t>
       </w:r>
       <w:r>
         <w:rPr>
@@ -428,6 +462,7 @@
         </w:rPr>
         <w:t>Cn</w:t>
       </w:r>
+      <w:proofErr w:type="spellEnd"/>
       <w:r>
         <w:rPr>
           <w:rFonts w:ascii="Cambria" w:hAnsi="Cambria" w:cs="Times New Roman"/>
@@ -511,6 +546,7 @@
         <w:lastRenderedPageBreak/>
         <w:t xml:space="preserve">alongside (in the same issue as) the main manuscript. We believe there is much room for critical discussion of the study selection strategy we propose, and have already seen some differing viewpoints about the technical aspects of the measurement model that supports </w:t>
       </w:r>
+      <w:proofErr w:type="spellStart"/>
       <w:r>
         <w:rPr>
           <w:rFonts w:ascii="Cambria" w:hAnsi="Cambria" w:cs="Times New Roman"/>
@@ -533,6 +569,7 @@
         </w:rPr>
         <w:t>Cn</w:t>
       </w:r>
+      <w:proofErr w:type="spellEnd"/>
       <w:r>
         <w:rPr>
           <w:rFonts w:ascii="Cambria" w:hAnsi="Cambria" w:cs="Times New Roman"/>
@@ -695,9 +732,46 @@
       <w:r>
         <w:rPr>
           <w:rFonts w:ascii="Cambria" w:hAnsi="Cambria" w:cs="Times New Roman"/>
-          <w:lang w:val="en-US"/>
-        </w:rPr>
-        <w:t xml:space="preserve">Possible conflict of interest: Daniël Lakens is a member of the Meta-Psychology editorial board. </w:t>
+          <w:b/>
+          <w:bCs/>
+          <w:lang w:val="en-US"/>
+        </w:rPr>
+        <w:t>Possible conflict of interest:</w:t>
+      </w:r>
+      <w:r>
+        <w:rPr>
+          <w:rFonts w:ascii="Cambria" w:hAnsi="Cambria" w:cs="Times New Roman"/>
+          <w:lang w:val="en-US"/>
+        </w:rPr>
+        <w:t xml:space="preserve"> Daniël Lakens is a member of the Meta-Psychology editorial board.</w:t>
+      </w:r>
+      <w:r>
+        <w:rPr>
+          <w:rFonts w:ascii="Cambria" w:hAnsi="Cambria" w:cs="Times New Roman"/>
+          <w:lang w:val="en-US"/>
+        </w:rPr>
+        <w:t xml:space="preserve"> </w:t>
+      </w:r>
+      <w:r>
+        <w:rPr>
+          <w:rFonts w:ascii="Cambria" w:hAnsi="Cambria" w:cs="Times New Roman"/>
+          <w:lang w:val="en-US"/>
+        </w:rPr>
+        <w:t xml:space="preserve"> </w:t>
+      </w:r>
+      <w:r>
+        <w:rPr>
+          <w:rFonts w:ascii="Cambria" w:hAnsi="Cambria" w:cs="Times New Roman"/>
+          <w:lang w:val="en-US"/>
+        </w:rPr>
+        <w:t>H</w:t>
+      </w:r>
+      <w:r>
+        <w:rPr>
+          <w:rFonts w:ascii="Cambria" w:hAnsi="Cambria" w:cs="Times New Roman"/>
+          <w:lang w:val="en-US"/>
+        </w:rPr>
+        <w:t>e will not to be involved in any aspect of the review process of this manuscript, or of any commentary articles.</w:t>
       </w:r>
     </w:p>
     <w:p>
@@ -757,7 +831,23 @@
           <w:rFonts w:ascii="Cambria" w:hAnsi="Cambria" w:cs="Times New Roman"/>
           <w:lang w:val="en-US"/>
         </w:rPr>
-        <w:t>Peder Mortvedt Isager, Daniël Lakens, and Anna van ‘t Veer</w:t>
+        <w:t xml:space="preserve">Peder </w:t>
+      </w:r>
+      <w:proofErr w:type="spellStart"/>
+      <w:r>
+        <w:rPr>
+          <w:rFonts w:ascii="Cambria" w:hAnsi="Cambria" w:cs="Times New Roman"/>
+          <w:lang w:val="en-US"/>
+        </w:rPr>
+        <w:t>Mortvedt</w:t>
+      </w:r>
+      <w:proofErr w:type="spellEnd"/>
+      <w:r>
+        <w:rPr>
+          <w:rFonts w:ascii="Cambria" w:hAnsi="Cambria" w:cs="Times New Roman"/>
+          <w:lang w:val="en-US"/>
+        </w:rPr>
+        <w:t xml:space="preserve"> Isager, Daniël Lakens, and Anna van ‘t Veer</w:t>
       </w:r>
       <w:r>
         <w:rPr>
@@ -829,11 +919,19 @@
           <w:rFonts w:ascii="Cambria" w:eastAsia="Times New Roman" w:hAnsi="Cambria" w:cs="Times New Roman"/>
         </w:rPr>
       </w:pPr>
-      <w:r>
-        <w:rPr>
-          <w:rFonts w:ascii="Cambria" w:eastAsia="Times New Roman" w:hAnsi="Cambria" w:cs="Times New Roman"/>
-        </w:rPr>
-        <w:t>Gilad Feldman</w:t>
+      <w:proofErr w:type="spellStart"/>
+      <w:r>
+        <w:rPr>
+          <w:rFonts w:ascii="Cambria" w:eastAsia="Times New Roman" w:hAnsi="Cambria" w:cs="Times New Roman"/>
+        </w:rPr>
+        <w:t>Gilad</w:t>
+      </w:r>
+      <w:proofErr w:type="spellEnd"/>
+      <w:r>
+        <w:rPr>
+          <w:rFonts w:ascii="Cambria" w:eastAsia="Times New Roman" w:hAnsi="Cambria" w:cs="Times New Roman"/>
+        </w:rPr>
+        <w:t xml:space="preserve"> Feldman</w:t>
       </w:r>
       <w:r>
         <w:rPr>
@@ -879,7 +977,39 @@
           <w:rFonts w:ascii="Cambria" w:eastAsia="Times New Roman" w:hAnsi="Cambria" w:cs="Times New Roman"/>
           <w:lang w:val="en-US"/>
         </w:rPr>
-        <w:t>Expert on running and organizing replication efforts. He has been quite sceptical of our previous work on this topic, and I am fairly sure he would offer a critical view on our current proposal.</w:t>
+        <w:t xml:space="preserve">Expert on running and organizing replication efforts. He has been quite </w:t>
+      </w:r>
+      <w:proofErr w:type="spellStart"/>
+      <w:r>
+        <w:rPr>
+          <w:rFonts w:ascii="Cambria" w:eastAsia="Times New Roman" w:hAnsi="Cambria" w:cs="Times New Roman"/>
+          <w:lang w:val="en-US"/>
+        </w:rPr>
+        <w:t>sceptical</w:t>
+      </w:r>
+      <w:proofErr w:type="spellEnd"/>
+      <w:r>
+        <w:rPr>
+          <w:rFonts w:ascii="Cambria" w:eastAsia="Times New Roman" w:hAnsi="Cambria" w:cs="Times New Roman"/>
+          <w:lang w:val="en-US"/>
+        </w:rPr>
+        <w:t xml:space="preserve"> of our previous work on this topic, and I am </w:t>
+      </w:r>
+      <w:proofErr w:type="gramStart"/>
+      <w:r>
+        <w:rPr>
+          <w:rFonts w:ascii="Cambria" w:eastAsia="Times New Roman" w:hAnsi="Cambria" w:cs="Times New Roman"/>
+          <w:lang w:val="en-US"/>
+        </w:rPr>
+        <w:t>fairly sure</w:t>
+      </w:r>
+      <w:proofErr w:type="gramEnd"/>
+      <w:r>
+        <w:rPr>
+          <w:rFonts w:ascii="Cambria" w:eastAsia="Times New Roman" w:hAnsi="Cambria" w:cs="Times New Roman"/>
+          <w:lang w:val="en-US"/>
+        </w:rPr>
+        <w:t xml:space="preserve"> he would offer a critical view on our current proposal.</w:t>
       </w:r>
     </w:p>
     <w:p>
@@ -902,12 +1032,28 @@
           <w:rFonts w:ascii="Cambria" w:eastAsia="Times New Roman" w:hAnsi="Cambria" w:cs="Times New Roman"/>
         </w:rPr>
       </w:pPr>
-      <w:r>
-        <w:rPr>
-          <w:rFonts w:ascii="Cambria" w:eastAsia="Times New Roman" w:hAnsi="Cambria" w:cs="Times New Roman"/>
-        </w:rPr>
-        <w:t>Sarahanne Field/Merle Pittelkow/Don van Ravenswaaij</w:t>
-      </w:r>
+      <w:proofErr w:type="spellStart"/>
+      <w:r>
+        <w:rPr>
+          <w:rFonts w:ascii="Cambria" w:eastAsia="Times New Roman" w:hAnsi="Cambria" w:cs="Times New Roman"/>
+        </w:rPr>
+        <w:t>Sarahanne</w:t>
+      </w:r>
+      <w:proofErr w:type="spellEnd"/>
+      <w:r>
+        <w:rPr>
+          <w:rFonts w:ascii="Cambria" w:eastAsia="Times New Roman" w:hAnsi="Cambria" w:cs="Times New Roman"/>
+        </w:rPr>
+        <w:t xml:space="preserve"> Field/Merle Pittelkow/Don van </w:t>
+      </w:r>
+      <w:proofErr w:type="spellStart"/>
+      <w:r>
+        <w:rPr>
+          <w:rFonts w:ascii="Cambria" w:eastAsia="Times New Roman" w:hAnsi="Cambria" w:cs="Times New Roman"/>
+        </w:rPr>
+        <w:t>Ravenswaaij</w:t>
+      </w:r>
+      <w:proofErr w:type="spellEnd"/>
       <w:r>
         <w:rPr>
           <w:rFonts w:ascii="Cambria" w:eastAsia="Times New Roman" w:hAnsi="Cambria" w:cs="Times New Roman"/>
@@ -1035,14 +1181,39 @@
           <w:rFonts w:ascii="Cambria" w:eastAsia="Times New Roman" w:hAnsi="Cambria" w:cs="Times New Roman"/>
           <w:lang w:val="en-US"/>
         </w:rPr>
-        <w:t xml:space="preserve">Jordan Wagge (or </w:t>
-      </w:r>
-      <w:r>
-        <w:rPr>
-          <w:rFonts w:ascii="Cambria" w:eastAsia="Times New Roman" w:hAnsi="Cambria" w:cs="Times New Roman"/>
-          <w:lang w:val="en-US"/>
-        </w:rPr>
-        <w:t>other member of the</w:t>
+        <w:t xml:space="preserve">Jordan </w:t>
+      </w:r>
+      <w:proofErr w:type="spellStart"/>
+      <w:r>
+        <w:rPr>
+          <w:rFonts w:ascii="Cambria" w:eastAsia="Times New Roman" w:hAnsi="Cambria" w:cs="Times New Roman"/>
+          <w:lang w:val="en-US"/>
+        </w:rPr>
+        <w:t>Wagge</w:t>
+      </w:r>
+      <w:proofErr w:type="spellEnd"/>
+      <w:r>
+        <w:rPr>
+          <w:rFonts w:ascii="Cambria" w:eastAsia="Times New Roman" w:hAnsi="Cambria" w:cs="Times New Roman"/>
+          <w:lang w:val="en-US"/>
+        </w:rPr>
+        <w:t xml:space="preserve"> (or </w:t>
+      </w:r>
+      <w:proofErr w:type="gramStart"/>
+      <w:r>
+        <w:rPr>
+          <w:rFonts w:ascii="Cambria" w:eastAsia="Times New Roman" w:hAnsi="Cambria" w:cs="Times New Roman"/>
+          <w:lang w:val="en-US"/>
+        </w:rPr>
+        <w:t>other</w:t>
+      </w:r>
+      <w:proofErr w:type="gramEnd"/>
+      <w:r>
+        <w:rPr>
+          <w:rFonts w:ascii="Cambria" w:eastAsia="Times New Roman" w:hAnsi="Cambria" w:cs="Times New Roman"/>
+          <w:lang w:val="en-US"/>
+        </w:rPr>
+        <w:t xml:space="preserve"> member of the</w:t>
       </w:r>
       <w:r>
         <w:rPr>
@@ -1174,19 +1345,44 @@
           <w:lang w:val="en-US"/>
         </w:rPr>
       </w:pPr>
-      <w:r>
-        <w:rPr>
-          <w:rFonts w:ascii="Cambria" w:eastAsia="Times New Roman" w:hAnsi="Cambria" w:cs="Times New Roman"/>
-          <w:lang w:val="en-US"/>
-        </w:rPr>
-        <w:t>Youyou Wu/Yang Yang/Brian Uzz</w:t>
-      </w:r>
-      <w:r>
-        <w:rPr>
-          <w:rFonts w:ascii="Cambria" w:eastAsia="Times New Roman" w:hAnsi="Cambria" w:cs="Times New Roman"/>
-          <w:lang w:val="en-US"/>
-        </w:rPr>
-        <w:t>i.</w:t>
+      <w:proofErr w:type="spellStart"/>
+      <w:r>
+        <w:rPr>
+          <w:rFonts w:ascii="Cambria" w:eastAsia="Times New Roman" w:hAnsi="Cambria" w:cs="Times New Roman"/>
+          <w:lang w:val="en-US"/>
+        </w:rPr>
+        <w:t>Youyou</w:t>
+      </w:r>
+      <w:proofErr w:type="spellEnd"/>
+      <w:r>
+        <w:rPr>
+          <w:rFonts w:ascii="Cambria" w:eastAsia="Times New Roman" w:hAnsi="Cambria" w:cs="Times New Roman"/>
+          <w:lang w:val="en-US"/>
+        </w:rPr>
+        <w:t xml:space="preserve"> Wu/Yang Yang/Brian </w:t>
+      </w:r>
+      <w:proofErr w:type="spellStart"/>
+      <w:r>
+        <w:rPr>
+          <w:rFonts w:ascii="Cambria" w:eastAsia="Times New Roman" w:hAnsi="Cambria" w:cs="Times New Roman"/>
+          <w:lang w:val="en-US"/>
+        </w:rPr>
+        <w:t>Uzz</w:t>
+      </w:r>
+      <w:r>
+        <w:rPr>
+          <w:rFonts w:ascii="Cambria" w:eastAsia="Times New Roman" w:hAnsi="Cambria" w:cs="Times New Roman"/>
+          <w:lang w:val="en-US"/>
+        </w:rPr>
+        <w:t>i</w:t>
+      </w:r>
+      <w:proofErr w:type="spellEnd"/>
+      <w:r>
+        <w:rPr>
+          <w:rFonts w:ascii="Cambria" w:eastAsia="Times New Roman" w:hAnsi="Cambria" w:cs="Times New Roman"/>
+          <w:lang w:val="en-US"/>
+        </w:rPr>
+        <w:t>.</w:t>
       </w:r>
     </w:p>
     <w:p>
@@ -1356,23 +1552,7 @@
             <w:rFonts w:ascii="Cambria" w:eastAsia="Times New Roman" w:hAnsi="Cambria" w:cs="Times New Roman"/>
             <w:lang w:val="en-US"/>
           </w:rPr>
-          <w:t>https://osf.io/83</w:t>
-        </w:r>
-        <w:r>
-          <w:rPr>
-            <w:rStyle w:val="Hyperkobling"/>
-            <w:rFonts w:ascii="Cambria" w:eastAsia="Times New Roman" w:hAnsi="Cambria" w:cs="Times New Roman"/>
-            <w:lang w:val="en-US"/>
-          </w:rPr>
-          <w:t>y</w:t>
-        </w:r>
-        <w:r>
-          <w:rPr>
-            <w:rStyle w:val="Hyperkobling"/>
-            <w:rFonts w:ascii="Cambria" w:eastAsia="Times New Roman" w:hAnsi="Cambria" w:cs="Times New Roman"/>
-            <w:lang w:val="en-US"/>
-          </w:rPr>
-          <w:t>an/</w:t>
+          <w:t>https://osf.io/83yan/</w:t>
         </w:r>
       </w:hyperlink>
       <w:r>
@@ -1470,12 +1650,42 @@
           <w:rFonts w:ascii="Cambria" w:eastAsia="Times New Roman" w:hAnsi="Cambria" w:cs="Times New Roman"/>
         </w:rPr>
       </w:pPr>
-      <w:r>
-        <w:rPr>
-          <w:rFonts w:ascii="Cambria" w:eastAsia="Times New Roman" w:hAnsi="Cambria" w:cs="Times New Roman"/>
-        </w:rPr>
-        <w:t>Aurélien Allard/Simine Vazire</w:t>
-      </w:r>
+      <w:proofErr w:type="spellStart"/>
+      <w:r>
+        <w:rPr>
+          <w:rFonts w:ascii="Cambria" w:eastAsia="Times New Roman" w:hAnsi="Cambria" w:cs="Times New Roman"/>
+        </w:rPr>
+        <w:t>Aurélien</w:t>
+      </w:r>
+      <w:proofErr w:type="spellEnd"/>
+      <w:r>
+        <w:rPr>
+          <w:rFonts w:ascii="Cambria" w:eastAsia="Times New Roman" w:hAnsi="Cambria" w:cs="Times New Roman"/>
+        </w:rPr>
+        <w:t xml:space="preserve"> Allard/</w:t>
+      </w:r>
+      <w:proofErr w:type="spellStart"/>
+      <w:r>
+        <w:rPr>
+          <w:rFonts w:ascii="Cambria" w:eastAsia="Times New Roman" w:hAnsi="Cambria" w:cs="Times New Roman"/>
+        </w:rPr>
+        <w:t>Simine</w:t>
+      </w:r>
+      <w:proofErr w:type="spellEnd"/>
+      <w:r>
+        <w:rPr>
+          <w:rFonts w:ascii="Cambria" w:eastAsia="Times New Roman" w:hAnsi="Cambria" w:cs="Times New Roman"/>
+        </w:rPr>
+        <w:t xml:space="preserve"> </w:t>
+      </w:r>
+      <w:proofErr w:type="spellStart"/>
+      <w:r>
+        <w:rPr>
+          <w:rFonts w:ascii="Cambria" w:eastAsia="Times New Roman" w:hAnsi="Cambria" w:cs="Times New Roman"/>
+        </w:rPr>
+        <w:t>Vazire</w:t>
+      </w:r>
+      <w:proofErr w:type="spellEnd"/>
       <w:r>
         <w:rPr>
           <w:rFonts w:ascii="Cambria" w:eastAsia="Times New Roman" w:hAnsi="Cambria" w:cs="Times New Roman"/>
@@ -1519,6 +1729,7 @@
         <w:ind w:left="720"/>
         <w:rPr>
           <w:rFonts w:ascii="Cambria" w:eastAsia="Times New Roman" w:hAnsi="Cambria" w:cs="Times New Roman"/>
+          <w:lang w:val="en-US"/>
         </w:rPr>
       </w:pPr>
     </w:p>
@@ -1537,8 +1748,16 @@
         <w:rPr>
           <w:rFonts w:ascii="Cambria" w:eastAsia="Times New Roman" w:hAnsi="Cambria" w:cs="Times New Roman"/>
         </w:rPr>
-        <w:t>Rob Heirene</w:t>
-      </w:r>
+        <w:t xml:space="preserve">Rob </w:t>
+      </w:r>
+      <w:proofErr w:type="spellStart"/>
+      <w:r>
+        <w:rPr>
+          <w:rFonts w:ascii="Cambria" w:eastAsia="Times New Roman" w:hAnsi="Cambria" w:cs="Times New Roman"/>
+        </w:rPr>
+        <w:t>Heirene</w:t>
+      </w:r>
+      <w:proofErr w:type="spellEnd"/>
       <w:r>
         <w:rPr>
           <w:rFonts w:ascii="Cambria" w:eastAsia="Times New Roman" w:hAnsi="Cambria" w:cs="Times New Roman"/>
@@ -1605,19 +1824,44 @@
         </w:rPr>
         <w:t xml:space="preserve">Fiona Fidler (or </w:t>
       </w:r>
-      <w:r>
-        <w:rPr>
-          <w:rFonts w:ascii="Cambria" w:eastAsia="Times New Roman" w:hAnsi="Cambria" w:cs="Times New Roman"/>
-          <w:lang w:val="en-US"/>
-        </w:rPr>
-        <w:t>other member</w:t>
-      </w:r>
-      <w:r>
-        <w:rPr>
-          <w:rFonts w:ascii="Cambria" w:eastAsia="Times New Roman" w:hAnsi="Cambria" w:cs="Times New Roman"/>
-          <w:lang w:val="en-US"/>
-        </w:rPr>
-        <w:t xml:space="preserve"> from the RepliCATS project). </w:t>
+      <w:proofErr w:type="gramStart"/>
+      <w:r>
+        <w:rPr>
+          <w:rFonts w:ascii="Cambria" w:eastAsia="Times New Roman" w:hAnsi="Cambria" w:cs="Times New Roman"/>
+          <w:lang w:val="en-US"/>
+        </w:rPr>
+        <w:t>other</w:t>
+      </w:r>
+      <w:proofErr w:type="gramEnd"/>
+      <w:r>
+        <w:rPr>
+          <w:rFonts w:ascii="Cambria" w:eastAsia="Times New Roman" w:hAnsi="Cambria" w:cs="Times New Roman"/>
+          <w:lang w:val="en-US"/>
+        </w:rPr>
+        <w:t xml:space="preserve"> member</w:t>
+      </w:r>
+      <w:r>
+        <w:rPr>
+          <w:rFonts w:ascii="Cambria" w:eastAsia="Times New Roman" w:hAnsi="Cambria" w:cs="Times New Roman"/>
+          <w:lang w:val="en-US"/>
+        </w:rPr>
+        <w:t xml:space="preserve"> from the </w:t>
+      </w:r>
+      <w:proofErr w:type="spellStart"/>
+      <w:r>
+        <w:rPr>
+          <w:rFonts w:ascii="Cambria" w:eastAsia="Times New Roman" w:hAnsi="Cambria" w:cs="Times New Roman"/>
+          <w:lang w:val="en-US"/>
+        </w:rPr>
+        <w:t>RepliCATS</w:t>
+      </w:r>
+      <w:proofErr w:type="spellEnd"/>
+      <w:r>
+        <w:rPr>
+          <w:rFonts w:ascii="Cambria" w:eastAsia="Times New Roman" w:hAnsi="Cambria" w:cs="Times New Roman"/>
+          <w:lang w:val="en-US"/>
+        </w:rPr>
+        <w:t xml:space="preserve"> project). </w:t>
       </w:r>
     </w:p>
     <w:p>
@@ -1667,14 +1911,7 @@
           <w:rFonts w:ascii="Cambria" w:eastAsia="Times New Roman" w:hAnsi="Cambria" w:cs="Times New Roman"/>
           <w:lang w:val="en-US"/>
         </w:rPr>
-        <w:t>Nicholas Coles (or other m</w:t>
-      </w:r>
-      <w:r>
-        <w:rPr>
-          <w:rFonts w:ascii="Cambria" w:eastAsia="Times New Roman" w:hAnsi="Cambria" w:cs="Times New Roman"/>
-          <w:lang w:val="en-US"/>
-        </w:rPr>
-        <w:t>ember of the</w:t>
+        <w:t>Nicholas Coles (or other member of the</w:t>
       </w:r>
       <w:r>
         <w:rPr>
@@ -1901,8 +2138,33 @@
           <w:rFonts w:ascii="Cambria" w:eastAsia="Times New Roman" w:hAnsi="Cambria" w:cs="Times New Roman"/>
           <w:lang w:val="en-US"/>
         </w:rPr>
-        <w:t>Anton Kühberger/Michael Schulte-Mecklenbeck</w:t>
-      </w:r>
+        <w:t xml:space="preserve">Anton </w:t>
+      </w:r>
+      <w:proofErr w:type="spellStart"/>
+      <w:r>
+        <w:rPr>
+          <w:rFonts w:ascii="Cambria" w:eastAsia="Times New Roman" w:hAnsi="Cambria" w:cs="Times New Roman"/>
+          <w:lang w:val="en-US"/>
+        </w:rPr>
+        <w:t>Kühberger</w:t>
+      </w:r>
+      <w:proofErr w:type="spellEnd"/>
+      <w:r>
+        <w:rPr>
+          <w:rFonts w:ascii="Cambria" w:eastAsia="Times New Roman" w:hAnsi="Cambria" w:cs="Times New Roman"/>
+          <w:lang w:val="en-US"/>
+        </w:rPr>
+        <w:t>/Michael Schulte-</w:t>
+      </w:r>
+      <w:proofErr w:type="spellStart"/>
+      <w:r>
+        <w:rPr>
+          <w:rFonts w:ascii="Cambria" w:eastAsia="Times New Roman" w:hAnsi="Cambria" w:cs="Times New Roman"/>
+          <w:lang w:val="en-US"/>
+        </w:rPr>
+        <w:t>Mecklenbeck</w:t>
+      </w:r>
+      <w:proofErr w:type="spellEnd"/>
       <w:r>
         <w:rPr>
           <w:rFonts w:ascii="Cambria" w:eastAsia="Times New Roman" w:hAnsi="Cambria" w:cs="Times New Roman"/>
@@ -2081,20 +2343,38 @@
           <w:lang w:val="en-US"/>
         </w:rPr>
       </w:pPr>
-      <w:r>
-        <w:rPr>
-          <w:rFonts w:ascii="Cambria" w:eastAsia="Times New Roman" w:hAnsi="Cambria" w:cs="Times New Roman"/>
-          <w:lang w:val="en-US"/>
-        </w:rPr>
-        <w:t>Alcino Silva/</w:t>
-      </w:r>
-      <w:r>
-        <w:rPr>
-          <w:rFonts w:ascii="Cambria" w:eastAsia="Times New Roman" w:hAnsi="Cambria" w:cs="Times New Roman"/>
-          <w:lang w:val="en-US"/>
-        </w:rPr>
-        <w:t>Nicholas J. Matiasz</w:t>
-      </w:r>
+      <w:proofErr w:type="spellStart"/>
+      <w:r>
+        <w:rPr>
+          <w:rFonts w:ascii="Cambria" w:eastAsia="Times New Roman" w:hAnsi="Cambria" w:cs="Times New Roman"/>
+          <w:lang w:val="en-US"/>
+        </w:rPr>
+        <w:t>Alcino</w:t>
+      </w:r>
+      <w:proofErr w:type="spellEnd"/>
+      <w:r>
+        <w:rPr>
+          <w:rFonts w:ascii="Cambria" w:eastAsia="Times New Roman" w:hAnsi="Cambria" w:cs="Times New Roman"/>
+          <w:lang w:val="en-US"/>
+        </w:rPr>
+        <w:t xml:space="preserve"> Silva/</w:t>
+      </w:r>
+      <w:r>
+        <w:rPr>
+          <w:rFonts w:ascii="Cambria" w:eastAsia="Times New Roman" w:hAnsi="Cambria" w:cs="Times New Roman"/>
+          <w:lang w:val="en-US"/>
+        </w:rPr>
+        <w:t xml:space="preserve">Nicholas J. </w:t>
+      </w:r>
+      <w:proofErr w:type="spellStart"/>
+      <w:r>
+        <w:rPr>
+          <w:rFonts w:ascii="Cambria" w:eastAsia="Times New Roman" w:hAnsi="Cambria" w:cs="Times New Roman"/>
+          <w:lang w:val="en-US"/>
+        </w:rPr>
+        <w:t>Matiasz</w:t>
+      </w:r>
+      <w:proofErr w:type="spellEnd"/>
     </w:p>
     <w:p>
       <w:pPr>

</xml_diff>

<commit_message>
updated manuscript Rmd for metapsy submission
</commit_message>
<xml_diff>
--- a/meta-psychology_submission/cover_letter_meta-psychology.docx
+++ b/meta-psychology_submission/cover_letter_meta-psychology.docx
@@ -290,7 +290,24 @@
           <w:rFonts w:ascii="Cambria" w:hAnsi="Cambria" w:cs="Times New Roman"/>
           <w:lang w:val="en-US"/>
         </w:rPr>
-        <w:t>.</w:t>
+        <w:t xml:space="preserve"> (version 6). Data and analyses files relevant to the manuscript can be found in the following OSF project: </w:t>
+      </w:r>
+      <w:hyperlink r:id="rId6" w:history="1">
+        <w:r>
+          <w:rPr>
+            <w:rStyle w:val="Hyperkobling"/>
+            <w:rFonts w:ascii="Cambria" w:hAnsi="Cambria" w:cs="Times New Roman"/>
+            <w:lang w:val="en-US"/>
+          </w:rPr>
+          <w:t>https://osf.io/e35pu/</w:t>
+        </w:r>
+      </w:hyperlink>
+      <w:r>
+        <w:rPr>
+          <w:rFonts w:ascii="Cambria" w:hAnsi="Cambria" w:cs="Times New Roman"/>
+          <w:lang w:val="en-US"/>
+        </w:rPr>
+        <w:t xml:space="preserve">. The manuscript should be eligible for the open data and materials badges. </w:t>
       </w:r>
     </w:p>
     <w:p>
@@ -508,6 +525,7 @@
           <w:rFonts w:ascii="Cambria" w:hAnsi="Cambria" w:cs="Times New Roman"/>
           <w:lang w:val="en-US"/>
         </w:rPr>
+        <w:lastRenderedPageBreak/>
         <w:t xml:space="preserve">Assuming you agree, and assuming the article passes rigorous peer review, we </w:t>
       </w:r>
       <w:r>
@@ -536,15 +554,7 @@
           <w:rFonts w:ascii="Cambria" w:hAnsi="Cambria" w:cs="Times New Roman"/>
           <w:lang w:val="en-US"/>
         </w:rPr>
-        <w:t xml:space="preserve"> could be published </w:t>
-      </w:r>
-      <w:r>
-        <w:rPr>
-          <w:rFonts w:ascii="Cambria" w:hAnsi="Cambria" w:cs="Times New Roman"/>
-          <w:lang w:val="en-US"/>
-        </w:rPr>
-        <w:lastRenderedPageBreak/>
-        <w:t xml:space="preserve">alongside (in the same issue as) the main manuscript. We believe there is much room for critical discussion of the study selection strategy we propose, and have already seen some differing viewpoints about the technical aspects of the measurement model that supports </w:t>
+        <w:t xml:space="preserve"> could be published alongside (in the same issue as) the main manuscript. We believe there is much room for critical discussion of the study selection strategy we propose, and have already seen some differing viewpoints about the technical aspects of the measurement model that supports </w:t>
       </w:r>
       <w:proofErr w:type="spellStart"/>
       <w:r>
@@ -993,23 +1003,7 @@
           <w:rFonts w:ascii="Cambria" w:eastAsia="Times New Roman" w:hAnsi="Cambria" w:cs="Times New Roman"/>
           <w:lang w:val="en-US"/>
         </w:rPr>
-        <w:t xml:space="preserve"> of our previous work on this topic, and I am </w:t>
-      </w:r>
-      <w:proofErr w:type="gramStart"/>
-      <w:r>
-        <w:rPr>
-          <w:rFonts w:ascii="Cambria" w:eastAsia="Times New Roman" w:hAnsi="Cambria" w:cs="Times New Roman"/>
-          <w:lang w:val="en-US"/>
-        </w:rPr>
-        <w:t>fairly sure</w:t>
-      </w:r>
-      <w:proofErr w:type="gramEnd"/>
-      <w:r>
-        <w:rPr>
-          <w:rFonts w:ascii="Cambria" w:eastAsia="Times New Roman" w:hAnsi="Cambria" w:cs="Times New Roman"/>
-          <w:lang w:val="en-US"/>
-        </w:rPr>
-        <w:t xml:space="preserve"> he would offer a critical view on our current proposal.</w:t>
+        <w:t xml:space="preserve"> of our previous work on this topic, and I am fairly sure he would offer a critical view on our current proposal.</w:t>
       </w:r>
     </w:p>
     <w:p>
@@ -1120,7 +1114,7 @@
         </w:rPr>
         <w:t>Have written several independent articles relevant to the subject, including </w:t>
       </w:r>
-      <w:hyperlink r:id="rId6" w:tgtFrame="_blank" w:history="1">
+      <w:hyperlink r:id="rId7" w:tgtFrame="_blank" w:history="1">
         <w:r>
           <w:rPr>
             <w:rStyle w:val="Hyperkobling"/>
@@ -1137,7 +1131,7 @@
         </w:rPr>
         <w:t> and </w:t>
       </w:r>
-      <w:hyperlink r:id="rId7" w:tgtFrame="_blank" w:history="1">
+      <w:hyperlink r:id="rId8" w:tgtFrame="_blank" w:history="1">
         <w:r>
           <w:rPr>
             <w:rStyle w:val="Hyperkobling"/>
@@ -1199,21 +1193,12 @@
         </w:rPr>
         <w:t xml:space="preserve"> (or </w:t>
       </w:r>
-      <w:proofErr w:type="gramStart"/>
-      <w:r>
-        <w:rPr>
-          <w:rFonts w:ascii="Cambria" w:eastAsia="Times New Roman" w:hAnsi="Cambria" w:cs="Times New Roman"/>
-          <w:lang w:val="en-US"/>
-        </w:rPr>
-        <w:t>other</w:t>
-      </w:r>
-      <w:proofErr w:type="gramEnd"/>
-      <w:r>
-        <w:rPr>
-          <w:rFonts w:ascii="Cambria" w:eastAsia="Times New Roman" w:hAnsi="Cambria" w:cs="Times New Roman"/>
-          <w:lang w:val="en-US"/>
-        </w:rPr>
-        <w:t xml:space="preserve"> member of the</w:t>
+      <w:r>
+        <w:rPr>
+          <w:rFonts w:ascii="Cambria" w:eastAsia="Times New Roman" w:hAnsi="Cambria" w:cs="Times New Roman"/>
+          <w:lang w:val="en-US"/>
+        </w:rPr>
+        <w:t>other member of the</w:t>
       </w:r>
       <w:r>
         <w:rPr>
@@ -1463,7 +1448,7 @@
         </w:rPr>
         <w:t xml:space="preserve"> (</w:t>
       </w:r>
-      <w:hyperlink r:id="rId8" w:history="1">
+      <w:hyperlink r:id="rId9" w:history="1">
         <w:r>
           <w:rPr>
             <w:rStyle w:val="Hyperkobling"/>
@@ -1545,7 +1530,7 @@
         </w:rPr>
         <w:t xml:space="preserve"> joint effort to create replication value indicators: </w:t>
       </w:r>
-      <w:hyperlink r:id="rId9" w:tgtFrame="_blank" w:history="1">
+      <w:hyperlink r:id="rId10" w:tgtFrame="_blank" w:history="1">
         <w:r>
           <w:rPr>
             <w:rStyle w:val="Hyperkobling"/>
@@ -1619,7 +1604,7 @@
         </w:rPr>
         <w:t>on: </w:t>
       </w:r>
-      <w:hyperlink r:id="rId10" w:tgtFrame="_blank" w:history="1">
+      <w:hyperlink r:id="rId11" w:tgtFrame="_blank" w:history="1">
         <w:r>
           <w:rPr>
             <w:rStyle w:val="Hyperkobling"/>
@@ -1712,7 +1697,7 @@
         </w:rPr>
         <w:t>Authors of commentary relevant to the subject: </w:t>
       </w:r>
-      <w:hyperlink r:id="rId11" w:tgtFrame="_blank" w:history="1">
+      <w:hyperlink r:id="rId12" w:tgtFrame="_blank" w:history="1">
         <w:r>
           <w:rPr>
             <w:rStyle w:val="Hyperkobling"/>
@@ -1784,7 +1769,7 @@
         </w:rPr>
         <w:t>Has written article on replication study selection in addiction research: </w:t>
       </w:r>
-      <w:hyperlink r:id="rId12" w:tgtFrame="_blank" w:history="1">
+      <w:hyperlink r:id="rId13" w:tgtFrame="_blank" w:history="1">
         <w:r>
           <w:rPr>
             <w:rStyle w:val="Hyperkobling"/>
@@ -1824,21 +1809,12 @@
         </w:rPr>
         <w:t xml:space="preserve">Fiona Fidler (or </w:t>
       </w:r>
-      <w:proofErr w:type="gramStart"/>
-      <w:r>
-        <w:rPr>
-          <w:rFonts w:ascii="Cambria" w:eastAsia="Times New Roman" w:hAnsi="Cambria" w:cs="Times New Roman"/>
-          <w:lang w:val="en-US"/>
-        </w:rPr>
-        <w:t>other</w:t>
-      </w:r>
-      <w:proofErr w:type="gramEnd"/>
-      <w:r>
-        <w:rPr>
-          <w:rFonts w:ascii="Cambria" w:eastAsia="Times New Roman" w:hAnsi="Cambria" w:cs="Times New Roman"/>
-          <w:lang w:val="en-US"/>
-        </w:rPr>
-        <w:t xml:space="preserve"> member</w:t>
+      <w:r>
+        <w:rPr>
+          <w:rFonts w:ascii="Cambria" w:eastAsia="Times New Roman" w:hAnsi="Cambria" w:cs="Times New Roman"/>
+          <w:lang w:val="en-US"/>
+        </w:rPr>
+        <w:t>other member</w:t>
       </w:r>
       <w:r>
         <w:rPr>
@@ -2087,7 +2063,7 @@
         </w:rPr>
         <w:t>(</w:t>
       </w:r>
-      <w:hyperlink r:id="rId13" w:history="1">
+      <w:hyperlink r:id="rId14" w:history="1">
         <w:r>
           <w:rPr>
             <w:rStyle w:val="Hyperkobling"/>
@@ -2208,7 +2184,7 @@
         </w:rPr>
         <w:t>(</w:t>
       </w:r>
-      <w:hyperlink r:id="rId14" w:history="1">
+      <w:hyperlink r:id="rId15" w:history="1">
         <w:r>
           <w:rPr>
             <w:rStyle w:val="Hyperkobling"/>
@@ -2296,7 +2272,7 @@
         </w:rPr>
         <w:t xml:space="preserve"> (</w:t>
       </w:r>
-      <w:hyperlink r:id="rId15" w:history="1">
+      <w:hyperlink r:id="rId16" w:history="1">
         <w:r>
           <w:rPr>
             <w:rStyle w:val="Hyperkobling"/>
@@ -2431,7 +2407,7 @@
         </w:rPr>
         <w:t xml:space="preserve"> as entropy minimization in a causal equivalence class: </w:t>
       </w:r>
-      <w:hyperlink r:id="rId16" w:history="1">
+      <w:hyperlink r:id="rId17" w:history="1">
         <w:r>
           <w:rPr>
             <w:rStyle w:val="Hyperkobling"/>

</xml_diff>